<commit_message>
Arregle lo de buscar por numero de cliente
</commit_message>
<xml_diff>
--- a/public/plantillas/FICHASOCIO.docx
+++ b/public/plantillas/FICHASOCIO.docx
@@ -391,6 +391,14 @@
       <w:tblPr>
         <w:tblStyle w:val="Tablaconcuadrcula"/>
         <w:tblW w:w="0" w:type="auto"/>
+        <w:tblBorders>
+          <w:top w:val="none" w:sz="0" w:space="0" w:color="auto"/>
+          <w:left w:val="none" w:sz="0" w:space="0" w:color="auto"/>
+          <w:bottom w:val="none" w:sz="0" w:space="0" w:color="auto"/>
+          <w:right w:val="none" w:sz="0" w:space="0" w:color="auto"/>
+          <w:insideH w:val="none" w:sz="0" w:space="0" w:color="auto"/>
+          <w:insideV w:val="none" w:sz="0" w:space="0" w:color="auto"/>
+        </w:tblBorders>
         <w:tblLayout w:type="fixed"/>
         <w:tblLook w:val="04A0" w:firstRow="1" w:lastRow="0" w:firstColumn="1" w:lastColumn="0" w:noHBand="0" w:noVBand="1"/>
       </w:tblPr>
@@ -417,6 +425,7 @@
                 <w:szCs w:val="18"/>
               </w:rPr>
             </w:pPr>
+            <w:bookmarkStart w:id="0" w:name="_GoBack"/>
             <w:r>
               <w:rPr>
                 <w:rFonts w:ascii="Arial" w:hAnsi="Arial" w:cs="Arial"/>
@@ -495,8 +504,6 @@
               </w:rPr>
               <w:t>}</w:t>
             </w:r>
-            <w:bookmarkStart w:id="0" w:name="_GoBack"/>
-            <w:bookmarkEnd w:id="0"/>
           </w:p>
         </w:tc>
       </w:tr>
@@ -886,6 +893,7 @@
           </w:p>
         </w:tc>
       </w:tr>
+      <w:bookmarkEnd w:id="0"/>
     </w:tbl>
     <w:p>
       <w:pPr>
@@ -4675,7 +4683,7 @@
 </file>
 
 <file path=customXml/itemProps1.xml><?xml version="1.0" encoding="utf-8"?>
-<ds:datastoreItem xmlns:ds="http://schemas.openxmlformats.org/officeDocument/2006/customXml" ds:itemID="{4F3B0974-826A-A04F-8019-4E3AAC5AE66B}">
+<ds:datastoreItem xmlns:ds="http://schemas.openxmlformats.org/officeDocument/2006/customXml" ds:itemID="{48088EB5-995B-8444-9DF8-D95D3ECFBCCA}">
   <ds:schemaRefs>
     <ds:schemaRef ds:uri="http://schemas.openxmlformats.org/officeDocument/2006/bibliography"/>
   </ds:schemaRefs>

</xml_diff>

<commit_message>
Ajustes de garantias e informacion
</commit_message>
<xml_diff>
--- a/public/plantillas/FICHASOCIO.docx
+++ b/public/plantillas/FICHASOCIO.docx
@@ -182,21 +182,7 @@
               <w:rPr>
                 <w:rFonts w:ascii="Arial" w:hAnsi="Arial"/>
               </w:rPr>
-              <w:t>{#</w:t>
-            </w:r>
-            <w:proofErr w:type="spellStart"/>
-            <w:r>
-              <w:rPr>
-                <w:rFonts w:ascii="Arial" w:hAnsi="Arial"/>
-              </w:rPr>
-              <w:t>item</w:t>
-            </w:r>
-            <w:proofErr w:type="spellEnd"/>
-            <w:r>
-              <w:rPr>
-                <w:rFonts w:ascii="Arial" w:hAnsi="Arial"/>
-              </w:rPr>
-              <w:t>}</w:t>
+              <w:t>{#item}</w:t>
             </w:r>
           </w:p>
         </w:tc>
@@ -328,43 +314,7 @@
                 <w:sz w:val="18"/>
                 <w:szCs w:val="18"/>
               </w:rPr>
-              <w:t>{</w:t>
-            </w:r>
-            <w:proofErr w:type="spellStart"/>
-            <w:r>
-              <w:rPr>
-                <w:rFonts w:ascii="Arial" w:hAnsi="Arial" w:cs="Arial"/>
-                <w:sz w:val="18"/>
-                <w:szCs w:val="18"/>
-              </w:rPr>
-              <w:t>numeroCliente</w:t>
-            </w:r>
-            <w:proofErr w:type="spellEnd"/>
-            <w:r>
-              <w:rPr>
-                <w:rFonts w:ascii="Arial" w:hAnsi="Arial" w:cs="Arial"/>
-                <w:sz w:val="18"/>
-                <w:szCs w:val="18"/>
-              </w:rPr>
-              <w:t>}{/</w:t>
-            </w:r>
-            <w:proofErr w:type="spellStart"/>
-            <w:r>
-              <w:rPr>
-                <w:rFonts w:ascii="Arial" w:hAnsi="Arial" w:cs="Arial"/>
-                <w:sz w:val="18"/>
-                <w:szCs w:val="18"/>
-              </w:rPr>
-              <w:t>item</w:t>
-            </w:r>
-            <w:proofErr w:type="spellEnd"/>
-            <w:r>
-              <w:rPr>
-                <w:rFonts w:ascii="Arial" w:hAnsi="Arial" w:cs="Arial"/>
-                <w:sz w:val="18"/>
-                <w:szCs w:val="18"/>
-              </w:rPr>
-              <w:t>}</w:t>
+              <w:t>{numeroCliente}{/item}</w:t>
             </w:r>
           </w:p>
         </w:tc>
@@ -411,25 +361,7 @@
                 <w:sz w:val="18"/>
                 <w:szCs w:val="18"/>
               </w:rPr>
-              <w:t>{</w:t>
-            </w:r>
-            <w:proofErr w:type="spellStart"/>
-            <w:r>
-              <w:rPr>
-                <w:rFonts w:ascii="Arial" w:hAnsi="Arial" w:cs="Arial"/>
-                <w:sz w:val="18"/>
-                <w:szCs w:val="18"/>
-              </w:rPr>
-              <w:t>fechaCreacion</w:t>
-            </w:r>
-            <w:proofErr w:type="spellEnd"/>
-            <w:r>
-              <w:rPr>
-                <w:rFonts w:ascii="Arial" w:hAnsi="Arial" w:cs="Arial"/>
-                <w:sz w:val="18"/>
-                <w:szCs w:val="18"/>
-              </w:rPr>
-              <w:t>}</w:t>
+              <w:t>{fechaCreacion}</w:t>
             </w:r>
           </w:p>
         </w:tc>
@@ -616,51 +548,15 @@
                 <w:sz w:val="18"/>
                 <w:szCs w:val="18"/>
               </w:rPr>
-              <w:t>{#</w:t>
-            </w:r>
-            <w:proofErr w:type="spellStart"/>
-            <w:r>
-              <w:rPr>
-                <w:rFonts w:ascii="Arial" w:hAnsi="Arial"/>
-                <w:sz w:val="18"/>
-                <w:szCs w:val="18"/>
-              </w:rPr>
-              <w:t>item</w:t>
-            </w:r>
-            <w:proofErr w:type="spellEnd"/>
-            <w:r>
-              <w:rPr>
-                <w:rFonts w:ascii="Arial" w:hAnsi="Arial"/>
-                <w:sz w:val="18"/>
-                <w:szCs w:val="18"/>
-              </w:rPr>
-              <w:t>}</w:t>
-            </w:r>
-            <w:r>
-              <w:rPr>
-                <w:rFonts w:ascii="Arial" w:hAnsi="Arial" w:cs="Arial"/>
-                <w:sz w:val="18"/>
-                <w:szCs w:val="18"/>
-              </w:rPr>
-              <w:t>{</w:t>
-            </w:r>
-            <w:proofErr w:type="spellStart"/>
-            <w:r>
-              <w:rPr>
-                <w:rFonts w:ascii="Arial" w:hAnsi="Arial" w:cs="Arial"/>
-                <w:sz w:val="18"/>
-                <w:szCs w:val="18"/>
-              </w:rPr>
-              <w:t>nombreCompleto</w:t>
-            </w:r>
-            <w:proofErr w:type="spellEnd"/>
-            <w:r>
-              <w:rPr>
-                <w:rFonts w:ascii="Arial" w:hAnsi="Arial" w:cs="Arial"/>
-                <w:sz w:val="18"/>
-                <w:szCs w:val="18"/>
-              </w:rPr>
-              <w:t>}</w:t>
+              <w:t>{#item}</w:t>
+            </w:r>
+            <w:r>
+              <w:rPr>
+                <w:rFonts w:ascii="Arial" w:hAnsi="Arial" w:cs="Arial"/>
+                <w:sz w:val="18"/>
+                <w:szCs w:val="18"/>
+              </w:rPr>
+              <w:t>{nombreCompleto}</w:t>
             </w:r>
           </w:p>
         </w:tc>
@@ -769,25 +665,7 @@
                 <w:sz w:val="18"/>
                 <w:szCs w:val="18"/>
               </w:rPr>
-              <w:t>{</w:t>
-            </w:r>
-            <w:proofErr w:type="spellStart"/>
-            <w:r>
-              <w:rPr>
-                <w:rFonts w:ascii="Arial" w:hAnsi="Arial" w:cs="Arial"/>
-                <w:sz w:val="18"/>
-                <w:szCs w:val="18"/>
-              </w:rPr>
-              <w:t>fechaNacimiento</w:t>
-            </w:r>
-            <w:proofErr w:type="spellEnd"/>
-            <w:r>
-              <w:rPr>
-                <w:rFonts w:ascii="Arial" w:hAnsi="Arial" w:cs="Arial"/>
-                <w:sz w:val="18"/>
-                <w:szCs w:val="18"/>
-              </w:rPr>
-              <w:t>}</w:t>
+              <w:t>{fechaNacimiento}</w:t>
             </w:r>
           </w:p>
         </w:tc>
@@ -904,25 +782,7 @@
                 <w:sz w:val="18"/>
                 <w:szCs w:val="18"/>
               </w:rPr>
-              <w:t>{</w:t>
-            </w:r>
-            <w:proofErr w:type="spellStart"/>
-            <w:r>
-              <w:rPr>
-                <w:rFonts w:ascii="Arial" w:hAnsi="Arial" w:cs="Arial"/>
-                <w:sz w:val="18"/>
-                <w:szCs w:val="18"/>
-              </w:rPr>
-              <w:t>lugarNacimiento</w:t>
-            </w:r>
-            <w:proofErr w:type="spellEnd"/>
-            <w:r>
-              <w:rPr>
-                <w:rFonts w:ascii="Arial" w:hAnsi="Arial" w:cs="Arial"/>
-                <w:sz w:val="18"/>
-                <w:szCs w:val="18"/>
-              </w:rPr>
-              <w:t>}</w:t>
+              <w:t>{lugarNacimiento}</w:t>
             </w:r>
           </w:p>
         </w:tc>
@@ -986,88 +846,60 @@
                 <w:sz w:val="18"/>
                 <w:szCs w:val="18"/>
               </w:rPr>
+              <w:t>{estadoCivil}</w:t>
+            </w:r>
+          </w:p>
+        </w:tc>
+        <w:tc>
+          <w:tcPr>
+            <w:tcW w:w="2098" w:type="dxa"/>
+          </w:tcPr>
+          <w:p>
+            <w:pPr>
+              <w:rPr>
+                <w:rFonts w:ascii="Arial" w:hAnsi="Arial"/>
+                <w:sz w:val="18"/>
+                <w:szCs w:val="18"/>
+              </w:rPr>
+            </w:pPr>
+            <w:r>
+              <w:rPr>
+                <w:rFonts w:ascii="Arial" w:hAnsi="Arial" w:cs="Arial"/>
+                <w:b/>
+                <w:sz w:val="18"/>
+                <w:szCs w:val="18"/>
+              </w:rPr>
+              <w:t>Ocupación:</w:t>
+            </w:r>
+          </w:p>
+        </w:tc>
+        <w:tc>
+          <w:tcPr>
+            <w:tcW w:w="2095" w:type="dxa"/>
+          </w:tcPr>
+          <w:p>
+            <w:pPr>
+              <w:rPr>
+                <w:rFonts w:ascii="Arial" w:hAnsi="Arial"/>
+                <w:sz w:val="18"/>
+                <w:szCs w:val="18"/>
+              </w:rPr>
+            </w:pPr>
+            <w:r>
+              <w:rPr>
+                <w:rFonts w:ascii="Arial" w:hAnsi="Arial" w:cs="Arial"/>
+                <w:sz w:val="18"/>
+                <w:szCs w:val="18"/>
+              </w:rPr>
               <w:t>{</w:t>
             </w:r>
-            <w:proofErr w:type="spellStart"/>
-            <w:r>
-              <w:rPr>
-                <w:rFonts w:ascii="Arial" w:hAnsi="Arial" w:cs="Arial"/>
-                <w:sz w:val="18"/>
-                <w:szCs w:val="18"/>
-              </w:rPr>
-              <w:t>estadoCivil</w:t>
-            </w:r>
-            <w:proofErr w:type="spellEnd"/>
-            <w:r>
-              <w:rPr>
-                <w:rFonts w:ascii="Arial" w:hAnsi="Arial" w:cs="Arial"/>
-                <w:sz w:val="18"/>
-                <w:szCs w:val="18"/>
-              </w:rPr>
-              <w:t>}</w:t>
-            </w:r>
-          </w:p>
-        </w:tc>
-        <w:tc>
-          <w:tcPr>
-            <w:tcW w:w="2098" w:type="dxa"/>
-          </w:tcPr>
-          <w:p>
-            <w:pPr>
-              <w:rPr>
-                <w:rFonts w:ascii="Arial" w:hAnsi="Arial"/>
-                <w:sz w:val="18"/>
-                <w:szCs w:val="18"/>
-              </w:rPr>
-            </w:pPr>
-            <w:r>
-              <w:rPr>
-                <w:rFonts w:ascii="Arial" w:hAnsi="Arial" w:cs="Arial"/>
-                <w:b/>
-                <w:sz w:val="18"/>
-                <w:szCs w:val="18"/>
-              </w:rPr>
-              <w:t>Ocupación:</w:t>
-            </w:r>
-          </w:p>
-        </w:tc>
-        <w:tc>
-          <w:tcPr>
-            <w:tcW w:w="2095" w:type="dxa"/>
-          </w:tcPr>
-          <w:p>
-            <w:pPr>
-              <w:rPr>
-                <w:rFonts w:ascii="Arial" w:hAnsi="Arial"/>
-                <w:sz w:val="18"/>
-                <w:szCs w:val="18"/>
-              </w:rPr>
-            </w:pPr>
-            <w:r>
-              <w:rPr>
-                <w:rFonts w:ascii="Arial" w:hAnsi="Arial" w:cs="Arial"/>
-                <w:sz w:val="18"/>
-                <w:szCs w:val="18"/>
-              </w:rPr>
-              <w:t>{</w:t>
-            </w:r>
-            <w:proofErr w:type="spellStart"/>
-            <w:r>
-              <w:rPr>
-                <w:rFonts w:ascii="Arial" w:hAnsi="Arial" w:cs="Arial"/>
-                <w:sz w:val="18"/>
-                <w:szCs w:val="18"/>
-              </w:rPr>
-              <w:t>ocupacion</w:t>
-            </w:r>
-            <w:proofErr w:type="spellEnd"/>
-            <w:r>
-              <w:rPr>
-                <w:rFonts w:ascii="Arial" w:hAnsi="Arial" w:cs="Arial"/>
-                <w:sz w:val="18"/>
-                <w:szCs w:val="18"/>
-              </w:rPr>
-              <w:t>}</w:t>
+            <w:r>
+              <w:rPr>
+                <w:rFonts w:ascii="Arial" w:hAnsi="Arial" w:cs="Arial"/>
+                <w:sz w:val="18"/>
+                <w:szCs w:val="18"/>
+              </w:rPr>
+              <w:t>ocupacion}</w:t>
             </w:r>
           </w:p>
         </w:tc>
@@ -1205,18 +1037,123 @@
                 <w:sz w:val="18"/>
                 <w:szCs w:val="18"/>
               </w:rPr>
+              <w:t>{cp}</w:t>
+            </w:r>
+            <w:r>
+              <w:rPr>
+                <w:rFonts w:ascii="Arial" w:hAnsi="Arial" w:cs="Arial"/>
+                <w:sz w:val="18"/>
+                <w:szCs w:val="18"/>
+              </w:rPr>
+              <w:t xml:space="preserve"> Localidad: </w:t>
+            </w:r>
+            <w:r>
+              <w:rPr>
+                <w:rFonts w:ascii="Arial" w:hAnsi="Arial" w:cs="Arial"/>
+                <w:sz w:val="18"/>
+                <w:szCs w:val="18"/>
+              </w:rPr>
+              <w:t>{municipio}</w:t>
+            </w:r>
+            <w:r>
+              <w:rPr>
+                <w:rFonts w:ascii="Arial" w:hAnsi="Arial" w:cs="Arial"/>
+                <w:sz w:val="18"/>
+                <w:szCs w:val="18"/>
+              </w:rPr>
+              <w:t xml:space="preserve"> Estado: {estado} </w:t>
+            </w:r>
+          </w:p>
+          <w:p>
+            <w:pPr>
+              <w:ind w:left="33" w:right="-108"/>
+              <w:rPr>
+                <w:rFonts w:ascii="Arial" w:hAnsi="Arial" w:cs="Arial"/>
+                <w:sz w:val="18"/>
+                <w:szCs w:val="18"/>
+              </w:rPr>
+            </w:pPr>
+            <w:r>
+              <w:rPr>
+                <w:rFonts w:ascii="Arial" w:hAnsi="Arial" w:cs="Arial"/>
+                <w:sz w:val="18"/>
+                <w:szCs w:val="18"/>
+              </w:rPr>
+              <w:t>Pais: {pais}</w:t>
+            </w:r>
+          </w:p>
+        </w:tc>
+        <w:tc>
+          <w:tcPr>
+            <w:tcW w:w="2126" w:type="dxa"/>
+          </w:tcPr>
+          <w:p>
+            <w:pPr>
+              <w:rPr>
+                <w:rFonts w:ascii="Arial" w:hAnsi="Arial" w:cs="Arial"/>
+                <w:sz w:val="18"/>
+                <w:szCs w:val="18"/>
+              </w:rPr>
+            </w:pPr>
+            <w:r>
+              <w:rPr>
+                <w:rFonts w:ascii="Arial" w:hAnsi="Arial" w:cs="Arial"/>
+                <w:b/>
+                <w:sz w:val="18"/>
+                <w:szCs w:val="18"/>
+              </w:rPr>
+              <w:t>Tiempo</w:t>
+            </w:r>
+            <w:bookmarkStart w:id="0" w:name="_GoBack"/>
+            <w:bookmarkEnd w:id="0"/>
+            <w:r>
+              <w:rPr>
+                <w:rFonts w:ascii="Arial" w:hAnsi="Arial" w:cs="Arial"/>
+                <w:b/>
+                <w:sz w:val="18"/>
+                <w:szCs w:val="18"/>
+              </w:rPr>
+              <w:t xml:space="preserve"> Residencia</w:t>
+            </w:r>
+            <w:r>
+              <w:rPr>
+                <w:rFonts w:ascii="Arial" w:hAnsi="Arial" w:cs="Arial"/>
+                <w:b/>
+                <w:sz w:val="18"/>
+                <w:szCs w:val="18"/>
+              </w:rPr>
+              <w:t>:</w:t>
+            </w:r>
+          </w:p>
+        </w:tc>
+        <w:tc>
+          <w:tcPr>
+            <w:tcW w:w="2126" w:type="dxa"/>
+          </w:tcPr>
+          <w:p>
+            <w:pPr>
+              <w:rPr>
+                <w:rFonts w:ascii="Arial" w:hAnsi="Arial" w:cs="Arial"/>
+                <w:sz w:val="18"/>
+                <w:szCs w:val="18"/>
+              </w:rPr>
+            </w:pPr>
+            <w:r>
+              <w:rPr>
+                <w:rFonts w:ascii="Arial" w:hAnsi="Arial" w:cs="Arial"/>
+                <w:sz w:val="18"/>
+                <w:szCs w:val="18"/>
+              </w:rPr>
               <w:t>{</w:t>
             </w:r>
-            <w:proofErr w:type="spellStart"/>
-            <w:r>
-              <w:rPr>
-                <w:rFonts w:ascii="Arial" w:hAnsi="Arial" w:cs="Arial"/>
-                <w:sz w:val="18"/>
-                <w:szCs w:val="18"/>
-              </w:rPr>
-              <w:t>cp</w:t>
-            </w:r>
-            <w:proofErr w:type="spellEnd"/>
+            <w:r>
+              <w:rPr>
+                <w:rFonts w:ascii="Arial" w:hAnsi="Arial" w:cs="Arial"/>
+                <w:sz w:val="18"/>
+                <w:szCs w:val="18"/>
+              </w:rPr>
+              <w:t>tiempoResdencia</w:t>
+            </w:r>
             <w:r>
               <w:rPr>
                 <w:rFonts w:ascii="Arial" w:hAnsi="Arial" w:cs="Arial"/>
@@ -1225,122 +1162,6 @@
               </w:rPr>
               <w:t>}</w:t>
             </w:r>
-            <w:r>
-              <w:rPr>
-                <w:rFonts w:ascii="Arial" w:hAnsi="Arial" w:cs="Arial"/>
-                <w:sz w:val="18"/>
-                <w:szCs w:val="18"/>
-              </w:rPr>
-              <w:t xml:space="preserve"> Localidad: </w:t>
-            </w:r>
-            <w:r>
-              <w:rPr>
-                <w:rFonts w:ascii="Arial" w:hAnsi="Arial" w:cs="Arial"/>
-                <w:sz w:val="18"/>
-                <w:szCs w:val="18"/>
-              </w:rPr>
-              <w:t>{municipio}</w:t>
-            </w:r>
-            <w:r>
-              <w:rPr>
-                <w:rFonts w:ascii="Arial" w:hAnsi="Arial" w:cs="Arial"/>
-                <w:sz w:val="18"/>
-                <w:szCs w:val="18"/>
-              </w:rPr>
-              <w:t xml:space="preserve"> Estado: {estado} </w:t>
-            </w:r>
-          </w:p>
-          <w:p>
-            <w:pPr>
-              <w:ind w:left="33" w:right="-108"/>
-              <w:rPr>
-                <w:rFonts w:ascii="Arial" w:hAnsi="Arial" w:cs="Arial"/>
-                <w:sz w:val="18"/>
-                <w:szCs w:val="18"/>
-              </w:rPr>
-            </w:pPr>
-            <w:proofErr w:type="spellStart"/>
-            <w:r>
-              <w:rPr>
-                <w:rFonts w:ascii="Arial" w:hAnsi="Arial" w:cs="Arial"/>
-                <w:sz w:val="18"/>
-                <w:szCs w:val="18"/>
-              </w:rPr>
-              <w:t>Pais</w:t>
-            </w:r>
-            <w:proofErr w:type="spellEnd"/>
-            <w:r>
-              <w:rPr>
-                <w:rFonts w:ascii="Arial" w:hAnsi="Arial" w:cs="Arial"/>
-                <w:sz w:val="18"/>
-                <w:szCs w:val="18"/>
-              </w:rPr>
-              <w:t>: {</w:t>
-            </w:r>
-            <w:proofErr w:type="spellStart"/>
-            <w:r>
-              <w:rPr>
-                <w:rFonts w:ascii="Arial" w:hAnsi="Arial" w:cs="Arial"/>
-                <w:sz w:val="18"/>
-                <w:szCs w:val="18"/>
-              </w:rPr>
-              <w:t>pais</w:t>
-            </w:r>
-            <w:proofErr w:type="spellEnd"/>
-            <w:r>
-              <w:rPr>
-                <w:rFonts w:ascii="Arial" w:hAnsi="Arial" w:cs="Arial"/>
-                <w:sz w:val="18"/>
-                <w:szCs w:val="18"/>
-              </w:rPr>
-              <w:t>}</w:t>
-            </w:r>
-          </w:p>
-        </w:tc>
-        <w:tc>
-          <w:tcPr>
-            <w:tcW w:w="2126" w:type="dxa"/>
-          </w:tcPr>
-          <w:p>
-            <w:pPr>
-              <w:rPr>
-                <w:rFonts w:ascii="Arial" w:hAnsi="Arial" w:cs="Arial"/>
-                <w:sz w:val="18"/>
-                <w:szCs w:val="18"/>
-              </w:rPr>
-            </w:pPr>
-            <w:r>
-              <w:rPr>
-                <w:rFonts w:ascii="Arial" w:hAnsi="Arial" w:cs="Arial"/>
-                <w:b/>
-                <w:sz w:val="18"/>
-                <w:szCs w:val="18"/>
-              </w:rPr>
-              <w:t>Antigüedad domicilio</w:t>
-            </w:r>
-            <w:r>
-              <w:rPr>
-                <w:rFonts w:ascii="Arial" w:hAnsi="Arial" w:cs="Arial"/>
-                <w:b/>
-                <w:sz w:val="18"/>
-                <w:szCs w:val="18"/>
-              </w:rPr>
-              <w:t>:</w:t>
-            </w:r>
-          </w:p>
-        </w:tc>
-        <w:tc>
-          <w:tcPr>
-            <w:tcW w:w="2126" w:type="dxa"/>
-          </w:tcPr>
-          <w:p>
-            <w:pPr>
-              <w:rPr>
-                <w:rFonts w:ascii="Arial" w:hAnsi="Arial" w:cs="Arial"/>
-                <w:sz w:val="18"/>
-                <w:szCs w:val="18"/>
-              </w:rPr>
-            </w:pPr>
           </w:p>
         </w:tc>
       </w:tr>
@@ -1501,25 +1322,7 @@
                 <w:sz w:val="18"/>
                 <w:szCs w:val="18"/>
               </w:rPr>
-              <w:t>${</w:t>
-            </w:r>
-            <w:proofErr w:type="spellStart"/>
-            <w:r>
-              <w:rPr>
-                <w:rFonts w:ascii="Arial" w:hAnsi="Arial" w:cs="Arial"/>
-                <w:sz w:val="18"/>
-                <w:szCs w:val="18"/>
-              </w:rPr>
-              <w:t>rentaMes</w:t>
-            </w:r>
-            <w:proofErr w:type="spellEnd"/>
-            <w:r>
-              <w:rPr>
-                <w:rFonts w:ascii="Arial" w:hAnsi="Arial" w:cs="Arial"/>
-                <w:sz w:val="18"/>
-                <w:szCs w:val="18"/>
-              </w:rPr>
-              <w:t>}</w:t>
+              <w:t>${rentaMes}</w:t>
             </w:r>
           </w:p>
         </w:tc>
@@ -1622,16 +1425,7 @@
                 <w:sz w:val="18"/>
                 <w:szCs w:val="18"/>
               </w:rPr>
-              <w:t>{</w:t>
-            </w:r>
-            <w:proofErr w:type="spellStart"/>
-            <w:r>
-              <w:rPr>
-                <w:rFonts w:ascii="Arial" w:hAnsi="Arial" w:cs="Arial"/>
-                <w:sz w:val="18"/>
-                <w:szCs w:val="18"/>
-              </w:rPr>
-              <w:t>nombreConyu</w:t>
+              <w:t>{nombreConyu</w:t>
             </w:r>
             <w:r>
               <w:rPr>
@@ -1641,7 +1435,6 @@
               </w:rPr>
               <w:t>ge</w:t>
             </w:r>
-            <w:proofErr w:type="spellEnd"/>
             <w:r>
               <w:rPr>
                 <w:rFonts w:ascii="Arial" w:hAnsi="Arial" w:cs="Arial"/>
@@ -1702,25 +1495,7 @@
                 <w:sz w:val="18"/>
                 <w:szCs w:val="18"/>
               </w:rPr>
-              <w:t>{</w:t>
-            </w:r>
-            <w:proofErr w:type="spellStart"/>
-            <w:r>
-              <w:rPr>
-                <w:rFonts w:ascii="Arial" w:hAnsi="Arial" w:cs="Arial"/>
-                <w:sz w:val="18"/>
-                <w:szCs w:val="18"/>
-              </w:rPr>
-              <w:t>telefonoConyugeTrabajo</w:t>
-            </w:r>
-            <w:proofErr w:type="spellEnd"/>
-            <w:r>
-              <w:rPr>
-                <w:rFonts w:ascii="Arial" w:hAnsi="Arial" w:cs="Arial"/>
-                <w:sz w:val="18"/>
-                <w:szCs w:val="18"/>
-              </w:rPr>
-              <w:t>}</w:t>
+              <w:t>{telefonoConyugeTrabajo}</w:t>
             </w:r>
           </w:p>
         </w:tc>
@@ -1777,7 +1552,6 @@
               </w:rPr>
               <w:t>{</w:t>
             </w:r>
-            <w:proofErr w:type="spellStart"/>
             <w:r>
               <w:rPr>
                 <w:rFonts w:ascii="Arial" w:hAnsi="Arial" w:cs="Arial"/>
@@ -1792,16 +1566,7 @@
                 <w:sz w:val="18"/>
                 <w:szCs w:val="18"/>
               </w:rPr>
-              <w:t>Conyuge</w:t>
-            </w:r>
-            <w:proofErr w:type="spellEnd"/>
-            <w:r>
-              <w:rPr>
-                <w:rFonts w:ascii="Arial" w:hAnsi="Arial" w:cs="Arial"/>
-                <w:sz w:val="18"/>
-                <w:szCs w:val="18"/>
-              </w:rPr>
-              <w:t>}</w:t>
+              <w:t>Conyuge}</w:t>
             </w:r>
           </w:p>
         </w:tc>
@@ -1846,33 +1611,15 @@
                 <w:sz w:val="18"/>
                 <w:szCs w:val="18"/>
               </w:rPr>
-              <w:t>{</w:t>
-            </w:r>
-            <w:proofErr w:type="spellStart"/>
-            <w:r>
-              <w:rPr>
-                <w:rFonts w:ascii="Arial" w:hAnsi="Arial" w:cs="Arial"/>
-                <w:sz w:val="18"/>
-                <w:szCs w:val="18"/>
-              </w:rPr>
-              <w:t>celular</w:t>
-            </w:r>
-            <w:r>
-              <w:rPr>
-                <w:rFonts w:ascii="Arial" w:hAnsi="Arial" w:cs="Arial"/>
-                <w:sz w:val="18"/>
-                <w:szCs w:val="18"/>
-              </w:rPr>
-              <w:t>Conyuge</w:t>
-            </w:r>
-            <w:proofErr w:type="spellEnd"/>
-            <w:r>
-              <w:rPr>
-                <w:rFonts w:ascii="Arial" w:hAnsi="Arial" w:cs="Arial"/>
-                <w:sz w:val="18"/>
-                <w:szCs w:val="18"/>
-              </w:rPr>
-              <w:t>}</w:t>
+              <w:t>{celular</w:t>
+            </w:r>
+            <w:r>
+              <w:rPr>
+                <w:rFonts w:ascii="Arial" w:hAnsi="Arial" w:cs="Arial"/>
+                <w:sz w:val="18"/>
+                <w:szCs w:val="18"/>
+              </w:rPr>
+              <w:t>Conyuge}</w:t>
             </w:r>
           </w:p>
         </w:tc>
@@ -1922,7 +1669,6 @@
               </w:rPr>
               <w:t>{</w:t>
             </w:r>
-            <w:proofErr w:type="spellStart"/>
             <w:r>
               <w:rPr>
                 <w:rFonts w:ascii="Arial" w:hAnsi="Arial" w:cs="Arial"/>
@@ -1931,7 +1677,6 @@
               </w:rPr>
               <w:t>direccionEmpresa</w:t>
             </w:r>
-            <w:proofErr w:type="spellEnd"/>
             <w:r>
               <w:rPr>
                 <w:rFonts w:ascii="Arial" w:hAnsi="Arial" w:cs="Arial"/>
@@ -2041,25 +1786,7 @@
                 <w:sz w:val="18"/>
                 <w:szCs w:val="18"/>
               </w:rPr>
-              <w:t>{</w:t>
-            </w:r>
-            <w:proofErr w:type="spellStart"/>
-            <w:r>
-              <w:rPr>
-                <w:rFonts w:ascii="Arial" w:hAnsi="Arial" w:cs="Arial"/>
-                <w:sz w:val="18"/>
-                <w:szCs w:val="18"/>
-              </w:rPr>
-              <w:t>telefonoContacto</w:t>
-            </w:r>
-            <w:proofErr w:type="spellEnd"/>
-            <w:r>
-              <w:rPr>
-                <w:rFonts w:ascii="Arial" w:hAnsi="Arial" w:cs="Arial"/>
-                <w:sz w:val="18"/>
-                <w:szCs w:val="18"/>
-              </w:rPr>
-              <w:t>}</w:t>
+              <w:t>{telefonoContacto}</w:t>
             </w:r>
           </w:p>
         </w:tc>
@@ -2140,25 +1867,7 @@
                 <w:sz w:val="18"/>
                 <w:szCs w:val="18"/>
               </w:rPr>
-              <w:t>{</w:t>
-            </w:r>
-            <w:proofErr w:type="spellStart"/>
-            <w:r>
-              <w:rPr>
-                <w:rFonts w:ascii="Arial" w:hAnsi="Arial" w:cs="Arial"/>
-                <w:sz w:val="18"/>
-                <w:szCs w:val="18"/>
-              </w:rPr>
-              <w:t>telefonoMovilContacto</w:t>
-            </w:r>
-            <w:proofErr w:type="spellEnd"/>
-            <w:r>
-              <w:rPr>
-                <w:rFonts w:ascii="Arial" w:hAnsi="Arial" w:cs="Arial"/>
-                <w:sz w:val="18"/>
-                <w:szCs w:val="18"/>
-              </w:rPr>
-              <w:t>}</w:t>
+              <w:t>{telefonoMovilContacto}</w:t>
             </w:r>
           </w:p>
         </w:tc>
@@ -2232,25 +1941,7 @@
                 <w:sz w:val="18"/>
                 <w:szCs w:val="18"/>
               </w:rPr>
-              <w:t>{</w:t>
-            </w:r>
-            <w:proofErr w:type="spellStart"/>
-            <w:r>
-              <w:rPr>
-                <w:rFonts w:ascii="Arial" w:hAnsi="Arial" w:cs="Arial"/>
-                <w:sz w:val="18"/>
-                <w:szCs w:val="18"/>
-              </w:rPr>
-              <w:t>telefonoAlternativo</w:t>
-            </w:r>
-            <w:proofErr w:type="spellEnd"/>
-            <w:r>
-              <w:rPr>
-                <w:rFonts w:ascii="Arial" w:hAnsi="Arial" w:cs="Arial"/>
-                <w:sz w:val="18"/>
-                <w:szCs w:val="18"/>
-              </w:rPr>
-              <w:t>}</w:t>
+              <w:t>{telefonoAlternativo}</w:t>
             </w:r>
           </w:p>
         </w:tc>
@@ -2322,25 +2013,7 @@
                 <w:sz w:val="18"/>
                 <w:szCs w:val="18"/>
               </w:rPr>
-              <w:t>{</w:t>
-            </w:r>
-            <w:proofErr w:type="spellStart"/>
-            <w:r>
-              <w:rPr>
-                <w:rFonts w:ascii="Arial" w:hAnsi="Arial" w:cs="Arial"/>
-                <w:sz w:val="18"/>
-                <w:szCs w:val="18"/>
-              </w:rPr>
-              <w:t>telefonoOficina</w:t>
-            </w:r>
-            <w:proofErr w:type="spellEnd"/>
-            <w:r>
-              <w:rPr>
-                <w:rFonts w:ascii="Arial" w:hAnsi="Arial" w:cs="Arial"/>
-                <w:sz w:val="18"/>
-                <w:szCs w:val="18"/>
-              </w:rPr>
-              <w:t>}</w:t>
+              <w:t>{telefonoOficina}</w:t>
             </w:r>
           </w:p>
         </w:tc>
@@ -2568,26 +2241,141 @@
                 <w:sz w:val="18"/>
                 <w:szCs w:val="18"/>
               </w:rPr>
-              <w:t>Calle: {</w:t>
-            </w:r>
-            <w:proofErr w:type="spellStart"/>
-            <w:r>
-              <w:rPr>
-                <w:rFonts w:ascii="Arial" w:hAnsi="Arial" w:cs="Arial"/>
-                <w:sz w:val="18"/>
-                <w:szCs w:val="18"/>
-              </w:rPr>
-              <w:t>calleEmpresa</w:t>
-            </w:r>
-            <w:proofErr w:type="spellEnd"/>
-            <w:r>
-              <w:rPr>
-                <w:rFonts w:ascii="Arial" w:hAnsi="Arial" w:cs="Arial"/>
-                <w:sz w:val="18"/>
-                <w:szCs w:val="18"/>
-              </w:rPr>
-              <w:t xml:space="preserve">} No. </w:t>
-            </w:r>
+              <w:t xml:space="preserve">Calle: {calleEmpresa} No. </w:t>
+            </w:r>
+            <w:r>
+              <w:rPr>
+                <w:rFonts w:ascii="Arial" w:hAnsi="Arial" w:cs="Arial"/>
+                <w:sz w:val="18"/>
+                <w:szCs w:val="18"/>
+              </w:rPr>
+              <w:t>{numeroEmpresa}</w:t>
+            </w:r>
+            <w:r>
+              <w:rPr>
+                <w:rFonts w:ascii="Arial" w:hAnsi="Arial" w:cs="Arial"/>
+                <w:sz w:val="18"/>
+                <w:szCs w:val="18"/>
+              </w:rPr>
+              <w:t xml:space="preserve"> </w:t>
+            </w:r>
+            <w:r>
+              <w:rPr>
+                <w:rFonts w:ascii="Arial" w:hAnsi="Arial" w:cs="Arial"/>
+                <w:sz w:val="18"/>
+                <w:szCs w:val="18"/>
+              </w:rPr>
+              <w:t xml:space="preserve">CP: </w:t>
+            </w:r>
+            <w:r>
+              <w:rPr>
+                <w:rFonts w:ascii="Arial" w:hAnsi="Arial" w:cs="Arial"/>
+                <w:sz w:val="18"/>
+                <w:szCs w:val="18"/>
+              </w:rPr>
+              <w:t xml:space="preserve">{cpEmpresa} </w:t>
+            </w:r>
+            <w:r>
+              <w:rPr>
+                <w:rFonts w:ascii="Arial" w:hAnsi="Arial" w:cs="Arial"/>
+                <w:sz w:val="18"/>
+                <w:szCs w:val="18"/>
+              </w:rPr>
+              <w:t xml:space="preserve">Colonia: </w:t>
+            </w:r>
+            <w:r>
+              <w:rPr>
+                <w:rFonts w:ascii="Arial" w:hAnsi="Arial" w:cs="Arial"/>
+                <w:sz w:val="18"/>
+                <w:szCs w:val="18"/>
+              </w:rPr>
+              <w:t>{coloniaEmpresa}</w:t>
+            </w:r>
+            <w:r>
+              <w:rPr>
+                <w:rFonts w:ascii="Arial" w:hAnsi="Arial" w:cs="Arial"/>
+                <w:sz w:val="18"/>
+                <w:szCs w:val="18"/>
+              </w:rPr>
+              <w:t xml:space="preserve"> Localidad: </w:t>
+            </w:r>
+            <w:r>
+              <w:rPr>
+                <w:rFonts w:ascii="Arial" w:hAnsi="Arial" w:cs="Arial"/>
+                <w:sz w:val="18"/>
+                <w:szCs w:val="18"/>
+              </w:rPr>
+              <w:t>{municipioEmpresa}</w:t>
+            </w:r>
+            <w:r>
+              <w:rPr>
+                <w:rFonts w:ascii="Arial" w:hAnsi="Arial" w:cs="Arial"/>
+                <w:sz w:val="18"/>
+                <w:szCs w:val="18"/>
+              </w:rPr>
+              <w:t xml:space="preserve"> Estado: </w:t>
+            </w:r>
+            <w:r>
+              <w:rPr>
+                <w:rFonts w:ascii="Arial" w:hAnsi="Arial" w:cs="Arial"/>
+                <w:sz w:val="18"/>
+                <w:szCs w:val="18"/>
+              </w:rPr>
+              <w:t>{estadoEmpresa}</w:t>
+            </w:r>
+            <w:r>
+              <w:rPr>
+                <w:rFonts w:ascii="Arial" w:hAnsi="Arial" w:cs="Arial"/>
+                <w:sz w:val="18"/>
+                <w:szCs w:val="18"/>
+              </w:rPr>
+              <w:t xml:space="preserve"> Pais: </w:t>
+            </w:r>
+            <w:r>
+              <w:rPr>
+                <w:rFonts w:ascii="Arial" w:hAnsi="Arial" w:cs="Arial"/>
+                <w:sz w:val="18"/>
+                <w:szCs w:val="18"/>
+              </w:rPr>
+              <w:t>{paisEmpresa}</w:t>
+            </w:r>
+          </w:p>
+        </w:tc>
+        <w:tc>
+          <w:tcPr>
+            <w:tcW w:w="2126" w:type="dxa"/>
+          </w:tcPr>
+          <w:p>
+            <w:pPr>
+              <w:rPr>
+                <w:rFonts w:ascii="Arial" w:hAnsi="Arial" w:cs="Arial"/>
+                <w:sz w:val="18"/>
+                <w:szCs w:val="18"/>
+              </w:rPr>
+            </w:pPr>
+            <w:r>
+              <w:rPr>
+                <w:rFonts w:ascii="Arial" w:hAnsi="Arial" w:cs="Arial"/>
+                <w:b/>
+                <w:sz w:val="18"/>
+                <w:szCs w:val="18"/>
+              </w:rPr>
+              <w:t>Teléfono:</w:t>
+            </w:r>
+          </w:p>
+        </w:tc>
+        <w:tc>
+          <w:tcPr>
+            <w:tcW w:w="2126" w:type="dxa"/>
+          </w:tcPr>
+          <w:p>
+            <w:pPr>
+              <w:rPr>
+                <w:rFonts w:ascii="Arial" w:hAnsi="Arial" w:cs="Arial"/>
+                <w:sz w:val="18"/>
+                <w:szCs w:val="18"/>
+              </w:rPr>
+            </w:pPr>
             <w:r>
               <w:rPr>
                 <w:rFonts w:ascii="Arial" w:hAnsi="Arial" w:cs="Arial"/>
@@ -2596,276 +2384,6 @@
               </w:rPr>
               <w:t>{</w:t>
             </w:r>
-            <w:proofErr w:type="spellStart"/>
-            <w:r>
-              <w:rPr>
-                <w:rFonts w:ascii="Arial" w:hAnsi="Arial" w:cs="Arial"/>
-                <w:sz w:val="18"/>
-                <w:szCs w:val="18"/>
-              </w:rPr>
-              <w:t>numeroEmpresa</w:t>
-            </w:r>
-            <w:proofErr w:type="spellEnd"/>
-            <w:r>
-              <w:rPr>
-                <w:rFonts w:ascii="Arial" w:hAnsi="Arial" w:cs="Arial"/>
-                <w:sz w:val="18"/>
-                <w:szCs w:val="18"/>
-              </w:rPr>
-              <w:t>}</w:t>
-            </w:r>
-            <w:r>
-              <w:rPr>
-                <w:rFonts w:ascii="Arial" w:hAnsi="Arial" w:cs="Arial"/>
-                <w:sz w:val="18"/>
-                <w:szCs w:val="18"/>
-              </w:rPr>
-              <w:t xml:space="preserve"> </w:t>
-            </w:r>
-            <w:r>
-              <w:rPr>
-                <w:rFonts w:ascii="Arial" w:hAnsi="Arial" w:cs="Arial"/>
-                <w:sz w:val="18"/>
-                <w:szCs w:val="18"/>
-              </w:rPr>
-              <w:t xml:space="preserve">CP: </w:t>
-            </w:r>
-            <w:r>
-              <w:rPr>
-                <w:rFonts w:ascii="Arial" w:hAnsi="Arial" w:cs="Arial"/>
-                <w:sz w:val="18"/>
-                <w:szCs w:val="18"/>
-              </w:rPr>
-              <w:t>{</w:t>
-            </w:r>
-            <w:proofErr w:type="spellStart"/>
-            <w:r>
-              <w:rPr>
-                <w:rFonts w:ascii="Arial" w:hAnsi="Arial" w:cs="Arial"/>
-                <w:sz w:val="18"/>
-                <w:szCs w:val="18"/>
-              </w:rPr>
-              <w:t>cpEmpresa</w:t>
-            </w:r>
-            <w:proofErr w:type="spellEnd"/>
-            <w:r>
-              <w:rPr>
-                <w:rFonts w:ascii="Arial" w:hAnsi="Arial" w:cs="Arial"/>
-                <w:sz w:val="18"/>
-                <w:szCs w:val="18"/>
-              </w:rPr>
-              <w:t xml:space="preserve">} </w:t>
-            </w:r>
-            <w:r>
-              <w:rPr>
-                <w:rFonts w:ascii="Arial" w:hAnsi="Arial" w:cs="Arial"/>
-                <w:sz w:val="18"/>
-                <w:szCs w:val="18"/>
-              </w:rPr>
-              <w:t xml:space="preserve">Colonia: </w:t>
-            </w:r>
-            <w:r>
-              <w:rPr>
-                <w:rFonts w:ascii="Arial" w:hAnsi="Arial" w:cs="Arial"/>
-                <w:sz w:val="18"/>
-                <w:szCs w:val="18"/>
-              </w:rPr>
-              <w:t>{</w:t>
-            </w:r>
-            <w:proofErr w:type="spellStart"/>
-            <w:r>
-              <w:rPr>
-                <w:rFonts w:ascii="Arial" w:hAnsi="Arial" w:cs="Arial"/>
-                <w:sz w:val="18"/>
-                <w:szCs w:val="18"/>
-              </w:rPr>
-              <w:t>coloniaEmpresa</w:t>
-            </w:r>
-            <w:proofErr w:type="spellEnd"/>
-            <w:r>
-              <w:rPr>
-                <w:rFonts w:ascii="Arial" w:hAnsi="Arial" w:cs="Arial"/>
-                <w:sz w:val="18"/>
-                <w:szCs w:val="18"/>
-              </w:rPr>
-              <w:t>}</w:t>
-            </w:r>
-            <w:r>
-              <w:rPr>
-                <w:rFonts w:ascii="Arial" w:hAnsi="Arial" w:cs="Arial"/>
-                <w:sz w:val="18"/>
-                <w:szCs w:val="18"/>
-              </w:rPr>
-              <w:t xml:space="preserve"> Localidad: </w:t>
-            </w:r>
-            <w:r>
-              <w:rPr>
-                <w:rFonts w:ascii="Arial" w:hAnsi="Arial" w:cs="Arial"/>
-                <w:sz w:val="18"/>
-                <w:szCs w:val="18"/>
-              </w:rPr>
-              <w:t>{</w:t>
-            </w:r>
-            <w:proofErr w:type="spellStart"/>
-            <w:r>
-              <w:rPr>
-                <w:rFonts w:ascii="Arial" w:hAnsi="Arial" w:cs="Arial"/>
-                <w:sz w:val="18"/>
-                <w:szCs w:val="18"/>
-              </w:rPr>
-              <w:t>municipioEmpresa</w:t>
-            </w:r>
-            <w:proofErr w:type="spellEnd"/>
-            <w:r>
-              <w:rPr>
-                <w:rFonts w:ascii="Arial" w:hAnsi="Arial" w:cs="Arial"/>
-                <w:sz w:val="18"/>
-                <w:szCs w:val="18"/>
-              </w:rPr>
-              <w:t>}</w:t>
-            </w:r>
-            <w:r>
-              <w:rPr>
-                <w:rFonts w:ascii="Arial" w:hAnsi="Arial" w:cs="Arial"/>
-                <w:sz w:val="18"/>
-                <w:szCs w:val="18"/>
-              </w:rPr>
-              <w:t xml:space="preserve"> E</w:t>
-            </w:r>
-            <w:bookmarkStart w:id="0" w:name="_GoBack"/>
-            <w:bookmarkEnd w:id="0"/>
-            <w:r>
-              <w:rPr>
-                <w:rFonts w:ascii="Arial" w:hAnsi="Arial" w:cs="Arial"/>
-                <w:sz w:val="18"/>
-                <w:szCs w:val="18"/>
-              </w:rPr>
-              <w:t xml:space="preserve">stado: </w:t>
-            </w:r>
-            <w:r>
-              <w:rPr>
-                <w:rFonts w:ascii="Arial" w:hAnsi="Arial" w:cs="Arial"/>
-                <w:sz w:val="18"/>
-                <w:szCs w:val="18"/>
-              </w:rPr>
-              <w:t>{</w:t>
-            </w:r>
-            <w:proofErr w:type="spellStart"/>
-            <w:r>
-              <w:rPr>
-                <w:rFonts w:ascii="Arial" w:hAnsi="Arial" w:cs="Arial"/>
-                <w:sz w:val="18"/>
-                <w:szCs w:val="18"/>
-              </w:rPr>
-              <w:t>estadoEmpresa</w:t>
-            </w:r>
-            <w:proofErr w:type="spellEnd"/>
-            <w:r>
-              <w:rPr>
-                <w:rFonts w:ascii="Arial" w:hAnsi="Arial" w:cs="Arial"/>
-                <w:sz w:val="18"/>
-                <w:szCs w:val="18"/>
-              </w:rPr>
-              <w:t>}</w:t>
-            </w:r>
-            <w:r>
-              <w:rPr>
-                <w:rFonts w:ascii="Arial" w:hAnsi="Arial" w:cs="Arial"/>
-                <w:sz w:val="18"/>
-                <w:szCs w:val="18"/>
-              </w:rPr>
-              <w:t xml:space="preserve"> </w:t>
-            </w:r>
-            <w:proofErr w:type="spellStart"/>
-            <w:r>
-              <w:rPr>
-                <w:rFonts w:ascii="Arial" w:hAnsi="Arial" w:cs="Arial"/>
-                <w:sz w:val="18"/>
-                <w:szCs w:val="18"/>
-              </w:rPr>
-              <w:t>Pais</w:t>
-            </w:r>
-            <w:proofErr w:type="spellEnd"/>
-            <w:r>
-              <w:rPr>
-                <w:rFonts w:ascii="Arial" w:hAnsi="Arial" w:cs="Arial"/>
-                <w:sz w:val="18"/>
-                <w:szCs w:val="18"/>
-              </w:rPr>
-              <w:t xml:space="preserve">: </w:t>
-            </w:r>
-            <w:r>
-              <w:rPr>
-                <w:rFonts w:ascii="Arial" w:hAnsi="Arial" w:cs="Arial"/>
-                <w:sz w:val="18"/>
-                <w:szCs w:val="18"/>
-              </w:rPr>
-              <w:t>{</w:t>
-            </w:r>
-            <w:proofErr w:type="spellStart"/>
-            <w:r>
-              <w:rPr>
-                <w:rFonts w:ascii="Arial" w:hAnsi="Arial" w:cs="Arial"/>
-                <w:sz w:val="18"/>
-                <w:szCs w:val="18"/>
-              </w:rPr>
-              <w:t>paisEmpresa</w:t>
-            </w:r>
-            <w:proofErr w:type="spellEnd"/>
-            <w:r>
-              <w:rPr>
-                <w:rFonts w:ascii="Arial" w:hAnsi="Arial" w:cs="Arial"/>
-                <w:sz w:val="18"/>
-                <w:szCs w:val="18"/>
-              </w:rPr>
-              <w:t>}</w:t>
-            </w:r>
-          </w:p>
-        </w:tc>
-        <w:tc>
-          <w:tcPr>
-            <w:tcW w:w="2126" w:type="dxa"/>
-          </w:tcPr>
-          <w:p>
-            <w:pPr>
-              <w:rPr>
-                <w:rFonts w:ascii="Arial" w:hAnsi="Arial" w:cs="Arial"/>
-                <w:sz w:val="18"/>
-                <w:szCs w:val="18"/>
-              </w:rPr>
-            </w:pPr>
-            <w:r>
-              <w:rPr>
-                <w:rFonts w:ascii="Arial" w:hAnsi="Arial" w:cs="Arial"/>
-                <w:b/>
-                <w:sz w:val="18"/>
-                <w:szCs w:val="18"/>
-              </w:rPr>
-              <w:t>Teléfono:</w:t>
-            </w:r>
-          </w:p>
-        </w:tc>
-        <w:tc>
-          <w:tcPr>
-            <w:tcW w:w="2126" w:type="dxa"/>
-          </w:tcPr>
-          <w:p>
-            <w:pPr>
-              <w:rPr>
-                <w:rFonts w:ascii="Arial" w:hAnsi="Arial" w:cs="Arial"/>
-                <w:sz w:val="18"/>
-                <w:szCs w:val="18"/>
-              </w:rPr>
-            </w:pPr>
-            <w:r>
-              <w:rPr>
-                <w:rFonts w:ascii="Arial" w:hAnsi="Arial" w:cs="Arial"/>
-                <w:sz w:val="18"/>
-                <w:szCs w:val="18"/>
-              </w:rPr>
-              <w:t>{</w:t>
-            </w:r>
-            <w:proofErr w:type="spellStart"/>
             <w:r>
               <w:rPr>
                 <w:rFonts w:ascii="Arial" w:hAnsi="Arial" w:cs="Arial"/>
@@ -2874,7 +2392,6 @@
               </w:rPr>
               <w:t>telefonoEmpresa</w:t>
             </w:r>
-            <w:proofErr w:type="spellEnd"/>
             <w:r>
               <w:rPr>
                 <w:rFonts w:ascii="Arial" w:hAnsi="Arial" w:cs="Arial"/>
@@ -3082,25 +2599,7 @@
                 <w:sz w:val="18"/>
                 <w:szCs w:val="18"/>
               </w:rPr>
-              <w:t>{</w:t>
-            </w:r>
-            <w:proofErr w:type="spellStart"/>
-            <w:r>
-              <w:rPr>
-                <w:rFonts w:ascii="Arial" w:hAnsi="Arial" w:cs="Arial"/>
-                <w:sz w:val="18"/>
-                <w:szCs w:val="18"/>
-              </w:rPr>
-              <w:t>jefeInmediato</w:t>
-            </w:r>
-            <w:proofErr w:type="spellEnd"/>
-            <w:r>
-              <w:rPr>
-                <w:rFonts w:ascii="Arial" w:hAnsi="Arial" w:cs="Arial"/>
-                <w:sz w:val="18"/>
-                <w:szCs w:val="18"/>
-              </w:rPr>
-              <w:t>}</w:t>
+              <w:t>{jefeInmediato}</w:t>
             </w:r>
           </w:p>
         </w:tc>
@@ -3123,7 +2622,16 @@
                 <w:sz w:val="18"/>
                 <w:szCs w:val="18"/>
               </w:rPr>
-              <w:t>Antigüedad:</w:t>
+              <w:t>Tiempo Laborando</w:t>
+            </w:r>
+            <w:r>
+              <w:rPr>
+                <w:rFonts w:ascii="Arial" w:hAnsi="Arial" w:cs="Arial"/>
+                <w:b/>
+                <w:sz w:val="18"/>
+                <w:szCs w:val="18"/>
+              </w:rPr>
+              <w:t>:</w:t>
             </w:r>
           </w:p>
         </w:tc>
@@ -3139,6 +2647,14 @@
                 <w:szCs w:val="18"/>
               </w:rPr>
             </w:pPr>
+            <w:r>
+              <w:rPr>
+                <w:rFonts w:ascii="Arial" w:hAnsi="Arial" w:cs="Arial"/>
+                <w:sz w:val="18"/>
+                <w:szCs w:val="18"/>
+              </w:rPr>
+              <w:t>{tiempoLaborando}</w:t>
+            </w:r>
           </w:p>
         </w:tc>
       </w:tr>
@@ -3242,25 +2758,7 @@
                 <w:sz w:val="18"/>
                 <w:szCs w:val="18"/>
               </w:rPr>
-              <w:t>${</w:t>
-            </w:r>
-            <w:proofErr w:type="spellStart"/>
-            <w:r>
-              <w:rPr>
-                <w:rFonts w:ascii="Arial" w:hAnsi="Arial" w:cs="Arial"/>
-                <w:sz w:val="18"/>
-                <w:szCs w:val="18"/>
-              </w:rPr>
-              <w:t>ingresosPersonales</w:t>
-            </w:r>
-            <w:proofErr w:type="spellEnd"/>
-            <w:r>
-              <w:rPr>
-                <w:rFonts w:ascii="Arial" w:hAnsi="Arial" w:cs="Arial"/>
-                <w:sz w:val="18"/>
-                <w:szCs w:val="18"/>
-              </w:rPr>
-              <w:t>}</w:t>
+              <w:t>${ingresosPersonales}</w:t>
             </w:r>
           </w:p>
         </w:tc>
@@ -3329,25 +2827,7 @@
                 <w:sz w:val="18"/>
                 <w:szCs w:val="18"/>
               </w:rPr>
-              <w:t>${</w:t>
-            </w:r>
-            <w:proofErr w:type="spellStart"/>
-            <w:r>
-              <w:rPr>
-                <w:rFonts w:ascii="Arial" w:hAnsi="Arial" w:cs="Arial"/>
-                <w:sz w:val="18"/>
-                <w:szCs w:val="18"/>
-              </w:rPr>
-              <w:t>gastosFijos</w:t>
-            </w:r>
-            <w:proofErr w:type="spellEnd"/>
-            <w:r>
-              <w:rPr>
-                <w:rFonts w:ascii="Arial" w:hAnsi="Arial" w:cs="Arial"/>
-                <w:sz w:val="18"/>
-                <w:szCs w:val="18"/>
-              </w:rPr>
-              <w:t>}</w:t>
+              <w:t>${gastosFijos}</w:t>
             </w:r>
           </w:p>
         </w:tc>
@@ -3372,19 +2852,8 @@
                 <w:sz w:val="18"/>
                 <w:szCs w:val="18"/>
               </w:rPr>
-              <w:t xml:space="preserve">Ingresos </w:t>
-            </w:r>
-            <w:proofErr w:type="spellStart"/>
-            <w:r>
-              <w:rPr>
-                <w:rFonts w:ascii="Arial" w:hAnsi="Arial" w:cs="Arial"/>
-                <w:b/>
-                <w:sz w:val="18"/>
-                <w:szCs w:val="18"/>
-              </w:rPr>
-              <w:t>conyuge</w:t>
-            </w:r>
-            <w:proofErr w:type="spellEnd"/>
+              <w:t>Ingresos conyuge</w:t>
+            </w:r>
             <w:r>
               <w:rPr>
                 <w:rFonts w:ascii="Arial" w:hAnsi="Arial" w:cs="Arial"/>
@@ -3415,25 +2884,7 @@
                 <w:sz w:val="18"/>
                 <w:szCs w:val="18"/>
               </w:rPr>
-              <w:t>${</w:t>
-            </w:r>
-            <w:proofErr w:type="spellStart"/>
-            <w:r>
-              <w:rPr>
-                <w:rFonts w:ascii="Arial" w:hAnsi="Arial" w:cs="Arial"/>
-                <w:sz w:val="18"/>
-                <w:szCs w:val="18"/>
-              </w:rPr>
-              <w:t>ingresosConyuge</w:t>
-            </w:r>
-            <w:proofErr w:type="spellEnd"/>
-            <w:r>
-              <w:rPr>
-                <w:rFonts w:ascii="Arial" w:hAnsi="Arial" w:cs="Arial"/>
-                <w:sz w:val="18"/>
-                <w:szCs w:val="18"/>
-              </w:rPr>
-              <w:t>}</w:t>
+              <w:t>${ingresosConyuge}</w:t>
             </w:r>
           </w:p>
         </w:tc>
@@ -3502,25 +2953,7 @@
                 <w:sz w:val="18"/>
                 <w:szCs w:val="18"/>
               </w:rPr>
-              <w:t>${</w:t>
-            </w:r>
-            <w:proofErr w:type="spellStart"/>
-            <w:r>
-              <w:rPr>
-                <w:rFonts w:ascii="Arial" w:hAnsi="Arial" w:cs="Arial"/>
-                <w:sz w:val="18"/>
-                <w:szCs w:val="18"/>
-              </w:rPr>
-              <w:t>gastosEventuales</w:t>
-            </w:r>
-            <w:proofErr w:type="spellEnd"/>
-            <w:r>
-              <w:rPr>
-                <w:rFonts w:ascii="Arial" w:hAnsi="Arial" w:cs="Arial"/>
-                <w:sz w:val="18"/>
-                <w:szCs w:val="18"/>
-              </w:rPr>
-              <w:t>}</w:t>
+              <w:t>${gastosEventuales}</w:t>
             </w:r>
           </w:p>
         </w:tc>
@@ -3577,51 +3010,15 @@
                 <w:sz w:val="18"/>
                 <w:szCs w:val="18"/>
               </w:rPr>
-              <w:t>${</w:t>
-            </w:r>
-            <w:proofErr w:type="spellStart"/>
-            <w:r>
-              <w:rPr>
-                <w:rFonts w:ascii="Arial" w:hAnsi="Arial" w:cs="Arial"/>
-                <w:sz w:val="18"/>
-                <w:szCs w:val="18"/>
-              </w:rPr>
-              <w:t>otrosIngresos</w:t>
-            </w:r>
-            <w:proofErr w:type="spellEnd"/>
-            <w:r>
-              <w:rPr>
-                <w:rFonts w:ascii="Arial" w:hAnsi="Arial" w:cs="Arial"/>
-                <w:sz w:val="18"/>
-                <w:szCs w:val="18"/>
-              </w:rPr>
-              <w:t>}</w:t>
-            </w:r>
-            <w:r>
-              <w:rPr>
-                <w:rFonts w:ascii="Arial" w:hAnsi="Arial" w:cs="Arial"/>
-                <w:sz w:val="18"/>
-                <w:szCs w:val="18"/>
-              </w:rPr>
-              <w:t>{/</w:t>
-            </w:r>
-            <w:proofErr w:type="spellStart"/>
-            <w:r>
-              <w:rPr>
-                <w:rFonts w:ascii="Arial" w:hAnsi="Arial" w:cs="Arial"/>
-                <w:sz w:val="18"/>
-                <w:szCs w:val="18"/>
-              </w:rPr>
-              <w:t>item</w:t>
-            </w:r>
-            <w:proofErr w:type="spellEnd"/>
-            <w:r>
-              <w:rPr>
-                <w:rFonts w:ascii="Arial" w:hAnsi="Arial" w:cs="Arial"/>
-                <w:sz w:val="18"/>
-                <w:szCs w:val="18"/>
-              </w:rPr>
-              <w:t>}</w:t>
+              <w:t>${otrosIngresos}</w:t>
+            </w:r>
+            <w:r>
+              <w:rPr>
+                <w:rFonts w:ascii="Arial" w:hAnsi="Arial" w:cs="Arial"/>
+                <w:sz w:val="18"/>
+                <w:szCs w:val="18"/>
+              </w:rPr>
+              <w:t>{/item}</w:t>
             </w:r>
           </w:p>
         </w:tc>
@@ -3773,25 +3170,7 @@
                 <w:sz w:val="18"/>
                 <w:szCs w:val="18"/>
               </w:rPr>
-              <w:t>{</w:t>
-            </w:r>
-            <w:proofErr w:type="spellStart"/>
-            <w:r>
-              <w:rPr>
-                <w:rFonts w:ascii="Arial" w:hAnsi="Arial" w:cs="Arial"/>
-                <w:sz w:val="18"/>
-                <w:szCs w:val="18"/>
-              </w:rPr>
-              <w:t>nombreCompleto</w:t>
-            </w:r>
-            <w:proofErr w:type="spellEnd"/>
-            <w:r>
-              <w:rPr>
-                <w:rFonts w:ascii="Arial" w:hAnsi="Arial" w:cs="Arial"/>
-                <w:sz w:val="18"/>
-                <w:szCs w:val="18"/>
-              </w:rPr>
-              <w:t>}</w:t>
+              <w:t>{nombreCompleto}</w:t>
             </w:r>
           </w:p>
         </w:tc>
@@ -3836,25 +3215,7 @@
                 <w:sz w:val="18"/>
                 <w:szCs w:val="18"/>
               </w:rPr>
-              <w:t>{</w:t>
-            </w:r>
-            <w:proofErr w:type="spellStart"/>
-            <w:r>
-              <w:rPr>
-                <w:rFonts w:ascii="Arial" w:hAnsi="Arial" w:cs="Arial"/>
-                <w:sz w:val="18"/>
-                <w:szCs w:val="18"/>
-              </w:rPr>
-              <w:t>telefono</w:t>
-            </w:r>
-            <w:proofErr w:type="spellEnd"/>
-            <w:r>
-              <w:rPr>
-                <w:rFonts w:ascii="Arial" w:hAnsi="Arial" w:cs="Arial"/>
-                <w:sz w:val="18"/>
-                <w:szCs w:val="18"/>
-              </w:rPr>
-              <w:t>}</w:t>
+              <w:t>{telefono}</w:t>
             </w:r>
           </w:p>
         </w:tc>
@@ -3909,25 +3270,7 @@
                 <w:sz w:val="18"/>
                 <w:szCs w:val="18"/>
               </w:rPr>
-              <w:t>{</w:t>
-            </w:r>
-            <w:proofErr w:type="spellStart"/>
-            <w:r>
-              <w:rPr>
-                <w:rFonts w:ascii="Arial" w:hAnsi="Arial" w:cs="Arial"/>
-                <w:sz w:val="18"/>
-                <w:szCs w:val="18"/>
-              </w:rPr>
-              <w:t>direccion</w:t>
-            </w:r>
-            <w:proofErr w:type="spellEnd"/>
-            <w:r>
-              <w:rPr>
-                <w:rFonts w:ascii="Arial" w:hAnsi="Arial" w:cs="Arial"/>
-                <w:sz w:val="18"/>
-                <w:szCs w:val="18"/>
-              </w:rPr>
-              <w:t xml:space="preserve">} </w:t>
+              <w:t xml:space="preserve">{direccion} </w:t>
             </w:r>
           </w:p>
         </w:tc>
@@ -4315,23 +3658,7 @@
                               <w:sz w:val="18"/>
                               <w:szCs w:val="18"/>
                             </w:rPr>
-                            <w:t>Fecha: {</w:t>
-                          </w:r>
-                          <w:proofErr w:type="spellStart"/>
-                          <w:r>
-                            <w:rPr>
-                              <w:sz w:val="18"/>
-                              <w:szCs w:val="18"/>
-                            </w:rPr>
-                            <w:t>fechaEmision</w:t>
-                          </w:r>
-                          <w:proofErr w:type="spellEnd"/>
-                          <w:r>
-                            <w:rPr>
-                              <w:sz w:val="18"/>
-                              <w:szCs w:val="18"/>
-                            </w:rPr>
-                            <w:t>}</w:t>
+                            <w:t>Fecha: {fechaEmision}</w:t>
                           </w:r>
                           <w:r>
                             <w:rPr>
@@ -4499,21 +3826,7 @@
       <w:rPr>
         <w:rFonts w:ascii="Arial" w:hAnsi="Arial"/>
       </w:rPr>
-      <w:t>{#</w:t>
-    </w:r>
-    <w:proofErr w:type="spellStart"/>
-    <w:r>
-      <w:rPr>
-        <w:rFonts w:ascii="Arial" w:hAnsi="Arial"/>
-      </w:rPr>
-      <w:t>item</w:t>
-    </w:r>
-    <w:proofErr w:type="spellEnd"/>
-    <w:r>
-      <w:rPr>
-        <w:rFonts w:ascii="Arial" w:hAnsi="Arial"/>
-      </w:rPr>
-      <w:t>}</w:t>
+      <w:t>{#item}</w:t>
     </w:r>
     <w:r>
       <w:rPr>
@@ -4524,7 +3837,6 @@
       </w:rPr>
       <w:t>{</w:t>
     </w:r>
-    <w:proofErr w:type="spellStart"/>
     <w:r>
       <w:rPr>
         <w:rFonts w:ascii="Arial" w:hAnsi="Arial"/>
@@ -4534,7 +3846,6 @@
       </w:rPr>
       <w:t>nombreCompleto</w:t>
     </w:r>
-    <w:proofErr w:type="spellEnd"/>
     <w:r>
       <w:rPr>
         <w:rFonts w:ascii="Arial" w:hAnsi="Arial"/>
@@ -4556,19 +3867,11 @@
       </w:rPr>
       <w:t>/</w:t>
     </w:r>
-    <w:proofErr w:type="spellStart"/>
     <w:r>
       <w:rPr>
         <w:rFonts w:ascii="Arial" w:hAnsi="Arial"/>
       </w:rPr>
-      <w:t>item</w:t>
-    </w:r>
-    <w:proofErr w:type="spellEnd"/>
-    <w:r>
-      <w:rPr>
-        <w:rFonts w:ascii="Arial" w:hAnsi="Arial"/>
-      </w:rPr>
-      <w:t>}</w:t>
+      <w:t>item}</w:t>
     </w:r>
   </w:p>
 </w:hdr>

</xml_diff>